<commit_message>
BUG: quarto v1.2.x has many mermiad rendering issues
</commit_message>
<xml_diff>
--- a/articles/day06/20220921.docx
+++ b/articles/day06/20220921.docx
@@ -6181,7 +6181,6 @@
           <w:ilvl w:val="0"/>
           <w:numId w:val="1008"/>
         </w:numPr>
-        <w:pStyle w:val="Compact"/>
       </w:pPr>
       <w:r>
         <w:t xml:space="preserve">切換到Visual Studio Code的</w:t>
@@ -6216,9 +6215,14 @@
       <w:r>
         <w:t xml:space="preserve">鍵，啟動Orleans Silo。</w:t>
       </w:r>
-      <w:r>
-        <w:br/>
-      </w:r>
+    </w:p>
+    <w:p>
+      <w:pPr>
+        <w:numPr>
+          <w:ilvl w:val="0"/>
+          <w:numId w:val="1000"/>
+        </w:numPr>
+      </w:pPr>
       <w:r>
         <w:drawing>
           <wp:inline>
@@ -6261,9 +6265,14 @@
           </wp:inline>
         </w:drawing>
       </w:r>
-      <w:r>
-        <w:br/>
-      </w:r>
+    </w:p>
+    <w:p>
+      <w:pPr>
+        <w:numPr>
+          <w:ilvl w:val="0"/>
+          <w:numId w:val="1000"/>
+        </w:numPr>
+      </w:pPr>
       <w:r>
         <w:t xml:space="preserve">可能會出現是否要允許防火牆通過，請選擇</w:t>
       </w:r>
@@ -6277,9 +6286,14 @@
       <w:r>
         <w:t xml:space="preserve">。</w:t>
       </w:r>
-      <w:r>
-        <w:br/>
-      </w:r>
+    </w:p>
+    <w:p>
+      <w:pPr>
+        <w:numPr>
+          <w:ilvl w:val="0"/>
+          <w:numId w:val="1000"/>
+        </w:numPr>
+      </w:pPr>
       <w:r>
         <w:drawing>
           <wp:inline>
@@ -6322,15 +6336,25 @@
           </wp:inline>
         </w:drawing>
       </w:r>
-      <w:r>
-        <w:br/>
-      </w:r>
+    </w:p>
+    <w:p>
+      <w:pPr>
+        <w:numPr>
+          <w:ilvl w:val="0"/>
+          <w:numId w:val="1000"/>
+        </w:numPr>
+      </w:pPr>
       <w:r>
         <w:t xml:space="preserve">等到Visual Studio Code的Terminal視窗出現如下圖的螢幕提示時，表示Server端程式已經啟動完成。</w:t>
       </w:r>
-      <w:r>
-        <w:br/>
-      </w:r>
+    </w:p>
+    <w:p>
+      <w:pPr>
+        <w:numPr>
+          <w:ilvl w:val="0"/>
+          <w:numId w:val="1000"/>
+        </w:numPr>
+      </w:pPr>
       <w:r>
         <w:drawing>
           <wp:inline>
@@ -6380,7 +6404,6 @@
           <w:ilvl w:val="0"/>
           <w:numId w:val="1008"/>
         </w:numPr>
-        <w:pStyle w:val="Compact"/>
       </w:pPr>
       <w:r>
         <w:t xml:space="preserve">切換到Visual Studio Code的</w:t>
@@ -6415,9 +6438,14 @@
       <w:r>
         <w:t xml:space="preserve">鍵，啟動Orleans Client。</w:t>
       </w:r>
-      <w:r>
-        <w:br/>
-      </w:r>
+    </w:p>
+    <w:p>
+      <w:pPr>
+        <w:numPr>
+          <w:ilvl w:val="0"/>
+          <w:numId w:val="1000"/>
+        </w:numPr>
+      </w:pPr>
       <w:r>
         <w:drawing>
           <wp:inline>
@@ -6460,14 +6488,19 @@
           </wp:inline>
         </w:drawing>
       </w:r>
-      <w:r>
-        <w:br/>
-      </w:r>
+    </w:p>
+    <w:p>
+      <w:pPr>
+        <w:numPr>
+          <w:ilvl w:val="0"/>
+          <w:numId w:val="1000"/>
+        </w:numPr>
+      </w:pPr>
       <w:r>
         <w:t xml:space="preserve">在跳出來的命令列視窗中，按下任意鍵，讓Client端程式開始連線到Server端程式。</w:t>
       </w:r>
       <w:r>
-        <w:br/>
+        <w:t xml:space="preserve"> </w:t>
       </w:r>
       <w:r>
         <w:drawing>
@@ -6511,15 +6544,25 @@
           </wp:inline>
         </w:drawing>
       </w:r>
-      <w:r>
-        <w:br/>
-      </w:r>
+    </w:p>
+    <w:p>
+      <w:pPr>
+        <w:numPr>
+          <w:ilvl w:val="0"/>
+          <w:numId w:val="1000"/>
+        </w:numPr>
+      </w:pPr>
       <w:r>
         <w:t xml:space="preserve">然後就會顯示呼叫Grain的SayHello() RPC方法的結果：</w:t>
       </w:r>
-      <w:r>
-        <w:br/>
-      </w:r>
+    </w:p>
+    <w:p>
+      <w:pPr>
+        <w:numPr>
+          <w:ilvl w:val="0"/>
+          <w:numId w:val="1000"/>
+        </w:numPr>
+      </w:pPr>
       <w:r>
         <w:drawing>
           <wp:inline>
@@ -6569,7 +6612,6 @@
           <w:ilvl w:val="0"/>
           <w:numId w:val="1008"/>
         </w:numPr>
-        <w:pStyle w:val="Compact"/>
       </w:pPr>
       <w:r>
         <w:t xml:space="preserve">要結束此執行範例，在Client的命令列視窗按任意鍵停止Client端程式，然後在Visual Studio的Terminal視窗按下</w:t>
@@ -6584,9 +6626,14 @@
       <w:r>
         <w:t xml:space="preserve">停止Server端程式。</w:t>
       </w:r>
-      <w:r>
-        <w:br/>
-      </w:r>
+    </w:p>
+    <w:p>
+      <w:pPr>
+        <w:numPr>
+          <w:ilvl w:val="0"/>
+          <w:numId w:val="1000"/>
+        </w:numPr>
+      </w:pPr>
       <w:r>
         <w:drawing>
           <wp:inline>
@@ -7052,7 +7099,7 @@
         <w:rFonts w:asciiTheme="minorHAnsi" w:cstheme="minorBidi" w:eastAsiaTheme="minorHAnsi" w:hAnsiTheme="minorHAnsi"/>
         <w:sz w:val="24"/>
         <w:szCs w:val="24"/>
-        <w:lang w:bidi="ar-SA" w:eastAsia="en-US" w:val="en-US"/>
+        <w:lang w:bidi="ar-SA" w:eastAsia="en-US" w:val="zh"/>
       </w:rPr>
     </w:rPrDefault>
     <w:pPrDefault>

</xml_diff>

<commit_message>
move gfm output files
Use conditional output to workaround quarto's mermaid

move metadata yamls to upper-level folder
</commit_message>
<xml_diff>
--- a/articles/day06/20220921.docx
+++ b/articles/day06/20220921.docx
@@ -35,14 +35,14 @@
       <w:r>
         <w:drawing>
           <wp:inline>
-            <wp:extent cx="5334000" cy="5389610"/>
+            <wp:extent cx="5334000" cy="4048344"/>
             <wp:effectExtent b="0" l="0" r="0" t="0"/>
             <wp:docPr descr="" title="" id="21" name="Picture"/>
             <a:graphic>
               <a:graphicData uri="http://schemas.openxmlformats.org/drawingml/2006/picture">
                 <pic:pic>
                   <pic:nvPicPr>
-                    <pic:cNvPr descr="20220921_files\figure-docx\mermaid-figure-1.png" id="22" name="Picture"/>
+                    <pic:cNvPr descr="./mermaid-diagram.png" id="22" name="Picture"/>
                     <pic:cNvPicPr>
                       <a:picLocks noChangeArrowheads="1" noChangeAspect="1"/>
                     </pic:cNvPicPr>
@@ -56,7 +56,7 @@
                   <pic:spPr bwMode="auto">
                     <a:xfrm>
                       <a:off x="0" y="0"/>
-                      <a:ext cx="5334000" cy="5389610"/>
+                      <a:ext cx="5334000" cy="4048344"/>
                     </a:xfrm>
                     <a:prstGeom prst="rect">
                       <a:avLst/>
@@ -6499,9 +6499,14 @@
       <w:r>
         <w:t xml:space="preserve">在跳出來的命令列視窗中，按下任意鍵，讓Client端程式開始連線到Server端程式。</w:t>
       </w:r>
-      <w:r>
-        <w:t xml:space="preserve"> </w:t>
-      </w:r>
+    </w:p>
+    <w:p>
+      <w:pPr>
+        <w:numPr>
+          <w:ilvl w:val="0"/>
+          <w:numId w:val="1000"/>
+        </w:numPr>
+      </w:pPr>
       <w:r>
         <w:drawing>
           <wp:inline>

</xml_diff>